<commit_message>
Modifications based on Matthew Smith's review
</commit_message>
<xml_diff>
--- a/A Pint and a Parmigiana - MS Review.docx
+++ b/A Pint and a Parmigiana - MS Review.docx
@@ -3304,19 +3304,10 @@
           <w:szCs w:val="24"/>
           <w:highlight w:val="yellow"/>
           <w:lang w:eastAsia="en-GB"/>
-          <w:rPrChange w:id="96" w:author="Matthew Smith" w:date="2021-03-07T01:14:00Z">
-            <w:rPr>
-              <w:rFonts w:ascii="Segoe UI" w:eastAsia="Times New Roman" w:hAnsi="Segoe UI" w:cs="Segoe UI"/>
-              <w:color w:val="24292E"/>
-              <w:sz w:val="24"/>
-              <w:szCs w:val="24"/>
-              <w:lang w:eastAsia="en-GB"/>
-            </w:rPr>
-          </w:rPrChange>
         </w:rPr>
         <w:t xml:space="preserve">I </w:t>
       </w:r>
-      <w:commentRangeStart w:id="97"/>
+      <w:commentRangeStart w:id="96"/>
       <w:r>
         <w:rPr>
           <w:rFonts w:ascii="Segoe UI" w:eastAsia="Times New Roman" w:hAnsi="Segoe UI" w:cs="Segoe UI"/>
@@ -3325,24 +3316,15 @@
           <w:szCs w:val="24"/>
           <w:highlight w:val="yellow"/>
           <w:lang w:eastAsia="en-GB"/>
-          <w:rPrChange w:id="98" w:author="Matthew Smith" w:date="2021-03-07T01:14:00Z">
-            <w:rPr>
-              <w:rFonts w:ascii="Segoe UI" w:eastAsia="Times New Roman" w:hAnsi="Segoe UI" w:cs="Segoe UI"/>
-              <w:color w:val="24292E"/>
-              <w:sz w:val="24"/>
-              <w:szCs w:val="24"/>
-              <w:lang w:eastAsia="en-GB"/>
-            </w:rPr>
-          </w:rPrChange>
         </w:rPr>
         <w:t>adjusted</w:t>
       </w:r>
-      <w:commentRangeEnd w:id="97"/>
+      <w:commentRangeEnd w:id="96"/>
       <w:r>
         <w:rPr>
           <w:rStyle w:val="CommentReference"/>
         </w:rPr>
-        <w:commentReference w:id="97"/>
+        <w:commentReference w:id="96"/>
       </w:r>
       <w:r>
         <w:rPr>
@@ -3352,15 +3334,6 @@
           <w:szCs w:val="24"/>
           <w:highlight w:val="yellow"/>
           <w:lang w:eastAsia="en-GB"/>
-          <w:rPrChange w:id="99" w:author="Matthew Smith" w:date="2021-03-07T01:14:00Z">
-            <w:rPr>
-              <w:rFonts w:ascii="Segoe UI" w:eastAsia="Times New Roman" w:hAnsi="Segoe UI" w:cs="Segoe UI"/>
-              <w:color w:val="24292E"/>
-              <w:sz w:val="24"/>
-              <w:szCs w:val="24"/>
-              <w:lang w:eastAsia="en-GB"/>
-            </w:rPr>
-          </w:rPrChange>
         </w:rPr>
         <w:t xml:space="preserve"> the </w:t>
       </w:r>
@@ -3372,15 +3345,6 @@
           <w:szCs w:val="24"/>
           <w:highlight w:val="yellow"/>
           <w:lang w:eastAsia="en-GB"/>
-          <w:rPrChange w:id="100" w:author="Matthew Smith" w:date="2021-03-07T01:14:00Z">
-            <w:rPr>
-              <w:rFonts w:ascii="Segoe UI" w:eastAsia="Times New Roman" w:hAnsi="Segoe UI" w:cs="Segoe UI"/>
-              <w:color w:val="24292E"/>
-              <w:sz w:val="24"/>
-              <w:szCs w:val="24"/>
-              <w:lang w:eastAsia="en-GB"/>
-            </w:rPr>
-          </w:rPrChange>
         </w:rPr>
         <w:lastRenderedPageBreak/>
         <w:t>recline, using the electric controller, to almost horizontal.</w:t>
@@ -3395,7 +3359,7 @@
         </w:rPr>
         <w:t xml:space="preserve"> I reached for my laptop and went to my first area of solace, my personal email. There I crafted an email to explain my current </w:t>
       </w:r>
-      <w:commentRangeStart w:id="101"/>
+      <w:commentRangeStart w:id="97"/>
       <w:r>
         <w:rPr>
           <w:rFonts w:ascii="Segoe UI" w:eastAsia="Times New Roman" w:hAnsi="Segoe UI" w:cs="Segoe UI"/>
@@ -3406,12 +3370,12 @@
         </w:rPr>
         <w:t>predicament</w:t>
       </w:r>
-      <w:commentRangeEnd w:id="101"/>
+      <w:commentRangeEnd w:id="97"/>
       <w:r>
         <w:rPr>
           <w:rStyle w:val="CommentReference"/>
         </w:rPr>
-        <w:commentReference w:id="101"/>
+        <w:commentReference w:id="97"/>
       </w:r>
       <w:r>
         <w:rPr>
@@ -3445,7 +3409,7 @@
         </w:rPr>
         <w:t xml:space="preserve"> and colleagues to the an</w:t>
       </w:r>
-      <w:del w:id="102" w:author="Matthew Smith" w:date="2021-03-07T01:15:00Z">
+      <w:del w:id="98" w:author="Matthew Smith" w:date="2021-03-07T01:15:00Z">
         <w:r>
           <w:rPr>
             <w:rFonts w:ascii="Segoe UI" w:eastAsia="Times New Roman" w:hAnsi="Segoe UI" w:cs="Segoe UI"/>
@@ -3490,7 +3454,7 @@
         </w:rPr>
         <w:t xml:space="preserve">It was late 2009, </w:t>
       </w:r>
-      <w:commentRangeStart w:id="103"/>
+      <w:commentRangeStart w:id="99"/>
       <w:r>
         <w:rPr>
           <w:rFonts w:ascii="Segoe UI" w:eastAsia="Times New Roman" w:hAnsi="Segoe UI" w:cs="Segoe UI"/>
@@ -3501,12 +3465,12 @@
         </w:rPr>
         <w:t>the</w:t>
       </w:r>
-      <w:commentRangeEnd w:id="103"/>
+      <w:commentRangeEnd w:id="99"/>
       <w:r>
         <w:rPr>
           <w:rStyle w:val="CommentReference"/>
         </w:rPr>
-        <w:commentReference w:id="103"/>
+        <w:commentReference w:id="99"/>
       </w:r>
       <w:r>
         <w:rPr>
@@ -3518,7 +3482,7 @@
         </w:rPr>
         <w:t xml:space="preserve"> housing bubble had burst in the Midlands around </w:t>
       </w:r>
-      <w:commentRangeStart w:id="104"/>
+      <w:commentRangeStart w:id="100"/>
       <w:r>
         <w:rPr>
           <w:rFonts w:ascii="Segoe UI" w:eastAsia="Times New Roman" w:hAnsi="Segoe UI" w:cs="Segoe UI"/>
@@ -3529,12 +3493,12 @@
         </w:rPr>
         <w:t>July of 2007</w:t>
       </w:r>
-      <w:commentRangeEnd w:id="104"/>
+      <w:commentRangeEnd w:id="100"/>
       <w:r>
         <w:rPr>
           <w:rStyle w:val="CommentReference"/>
         </w:rPr>
-        <w:commentReference w:id="104"/>
+        <w:commentReference w:id="100"/>
       </w:r>
       <w:r>
         <w:rPr>
@@ -3568,7 +3532,7 @@
         </w:rPr>
         <w:t xml:space="preserve"> </w:t>
       </w:r>
-      <w:ins w:id="105" w:author="Matthew Smith" w:date="2021-03-07T01:17:00Z">
+      <w:ins w:id="101" w:author="Matthew Smith" w:date="2021-03-07T01:17:00Z">
         <w:r>
           <w:rPr>
             <w:rFonts w:ascii="Segoe UI" w:eastAsia="Times New Roman" w:hAnsi="Segoe UI" w:cs="Segoe UI"/>
@@ -3590,7 +3554,7 @@
         </w:rPr>
         <w:t xml:space="preserve">felt throughout the UK. </w:t>
       </w:r>
-      <w:ins w:id="106" w:author="Matthew Smith" w:date="2021-03-07T01:19:00Z">
+      <w:ins w:id="102" w:author="Matthew Smith" w:date="2021-03-07T01:19:00Z">
         <w:r>
           <w:rPr>
             <w:rFonts w:ascii="Segoe UI" w:eastAsia="Times New Roman" w:hAnsi="Segoe UI" w:cs="Segoe UI"/>
@@ -3622,7 +3586,7 @@
           <w:t>lending, f</w:t>
         </w:r>
       </w:ins>
-      <w:del w:id="107" w:author="Matthew Smith" w:date="2021-03-07T01:18:00Z">
+      <w:del w:id="103" w:author="Matthew Smith" w:date="2021-03-07T01:18:00Z">
         <w:r>
           <w:rPr>
             <w:rFonts w:ascii="Segoe UI" w:eastAsia="Times New Roman" w:hAnsi="Segoe UI" w:cs="Segoe UI"/>
@@ -3634,7 +3598,7 @@
           <w:delText>No one</w:delText>
         </w:r>
       </w:del>
-      <w:ins w:id="108" w:author="Matthew Smith" w:date="2021-03-07T01:18:00Z">
+      <w:ins w:id="104" w:author="Matthew Smith" w:date="2021-03-07T01:18:00Z">
         <w:r>
           <w:rPr>
             <w:rFonts w:ascii="Segoe UI" w:eastAsia="Times New Roman" w:hAnsi="Segoe UI" w:cs="Segoe UI"/>
@@ -3656,7 +3620,7 @@
         </w:rPr>
         <w:t xml:space="preserve"> had money</w:t>
       </w:r>
-      <w:ins w:id="109" w:author="Matthew Smith" w:date="2021-03-07T01:18:00Z">
+      <w:ins w:id="105" w:author="Matthew Smith" w:date="2021-03-07T01:18:00Z">
         <w:r>
           <w:rPr>
             <w:rFonts w:ascii="Segoe UI" w:eastAsia="Times New Roman" w:hAnsi="Segoe UI" w:cs="Segoe UI"/>
@@ -3668,7 +3632,7 @@
           <w:t>, an</w:t>
         </w:r>
       </w:ins>
-      <w:ins w:id="110" w:author="Matthew Smith" w:date="2021-03-07T01:19:00Z">
+      <w:ins w:id="106" w:author="Matthew Smith" w:date="2021-03-07T01:19:00Z">
         <w:r>
           <w:rPr>
             <w:rFonts w:ascii="Segoe UI" w:eastAsia="Times New Roman" w:hAnsi="Segoe UI" w:cs="Segoe UI"/>
@@ -3680,7 +3644,7 @@
           <w:t xml:space="preserve">d many people were feeling too insecure to spend. </w:t>
         </w:r>
       </w:ins>
-      <w:del w:id="111" w:author="Matthew Smith" w:date="2021-03-07T01:19:00Z">
+      <w:del w:id="107" w:author="Matthew Smith" w:date="2021-03-07T01:19:00Z">
         <w:r>
           <w:rPr>
             <w:rFonts w:ascii="Segoe UI" w:eastAsia="Times New Roman" w:hAnsi="Segoe UI" w:cs="Segoe UI"/>
@@ -3702,7 +3666,7 @@
         </w:rPr>
         <w:t xml:space="preserve">How did this affect me? I had originally bought my house for a cool £170,000 and owed over £150,000 to </w:t>
       </w:r>
-      <w:ins w:id="112" w:author="Matthew Smith" w:date="2021-03-07T01:20:00Z">
+      <w:ins w:id="108" w:author="Matthew Smith" w:date="2021-03-07T01:20:00Z">
         <w:r>
           <w:rPr>
             <w:rFonts w:ascii="Segoe UI" w:eastAsia="Times New Roman" w:hAnsi="Segoe UI" w:cs="Segoe UI"/>
@@ -3724,7 +3688,7 @@
         </w:rPr>
         <w:t xml:space="preserve">building society </w:t>
       </w:r>
-      <w:commentRangeStart w:id="113"/>
+      <w:commentRangeStart w:id="109"/>
       <w:r>
         <w:rPr>
           <w:rFonts w:ascii="Segoe UI" w:eastAsia="Times New Roman" w:hAnsi="Segoe UI" w:cs="Segoe UI"/>
@@ -3733,24 +3697,15 @@
           <w:szCs w:val="24"/>
           <w:highlight w:val="yellow"/>
           <w:lang w:eastAsia="en-GB"/>
-          <w:rPrChange w:id="114" w:author="Matthew Smith" w:date="2021-03-07T01:20:00Z">
-            <w:rPr>
-              <w:rFonts w:ascii="Segoe UI" w:eastAsia="Times New Roman" w:hAnsi="Segoe UI" w:cs="Segoe UI"/>
-              <w:color w:val="24292E"/>
-              <w:sz w:val="24"/>
-              <w:szCs w:val="24"/>
-              <w:lang w:eastAsia="en-GB"/>
-            </w:rPr>
-          </w:rPrChange>
         </w:rPr>
         <w:t>Alliance</w:t>
       </w:r>
-      <w:commentRangeEnd w:id="113"/>
+      <w:commentRangeEnd w:id="109"/>
       <w:r>
         <w:rPr>
           <w:rStyle w:val="CommentReference"/>
         </w:rPr>
-        <w:commentReference w:id="113"/>
+        <w:commentReference w:id="109"/>
       </w:r>
       <w:r>
         <w:rPr>
@@ -3760,15 +3715,6 @@
           <w:szCs w:val="24"/>
           <w:highlight w:val="yellow"/>
           <w:lang w:eastAsia="en-GB"/>
-          <w:rPrChange w:id="115" w:author="Matthew Smith" w:date="2021-03-07T01:20:00Z">
-            <w:rPr>
-              <w:rFonts w:ascii="Segoe UI" w:eastAsia="Times New Roman" w:hAnsi="Segoe UI" w:cs="Segoe UI"/>
-              <w:color w:val="24292E"/>
-              <w:sz w:val="24"/>
-              <w:szCs w:val="24"/>
-              <w:lang w:eastAsia="en-GB"/>
-            </w:rPr>
-          </w:rPrChange>
         </w:rPr>
         <w:t xml:space="preserve"> and Leicester</w:t>
       </w:r>
@@ -4060,7 +4006,7 @@
         </w:rPr>
         <w:t xml:space="preserve"> contract negotiations. I felt happier. I was desperate to complete the process quickly. Unfortunately, it was going to take time. Emailing and phoning my </w:t>
       </w:r>
-      <w:commentRangeStart w:id="116"/>
+      <w:commentRangeStart w:id="110"/>
       <w:r>
         <w:rPr>
           <w:rFonts w:ascii="Segoe UI" w:eastAsia="Times New Roman" w:hAnsi="Segoe UI" w:cs="Segoe UI"/>
@@ -4069,24 +4015,15 @@
           <w:szCs w:val="24"/>
           <w:highlight w:val="yellow"/>
           <w:lang w:eastAsia="en-GB"/>
-          <w:rPrChange w:id="117" w:author="Matthew Smith" w:date="2021-03-07T01:21:00Z">
-            <w:rPr>
-              <w:rFonts w:ascii="Segoe UI" w:eastAsia="Times New Roman" w:hAnsi="Segoe UI" w:cs="Segoe UI"/>
-              <w:color w:val="24292E"/>
-              <w:sz w:val="24"/>
-              <w:szCs w:val="24"/>
-              <w:lang w:eastAsia="en-GB"/>
-            </w:rPr>
-          </w:rPrChange>
         </w:rPr>
         <w:t>community</w:t>
       </w:r>
-      <w:commentRangeEnd w:id="116"/>
+      <w:commentRangeEnd w:id="110"/>
       <w:r>
         <w:rPr>
           <w:rStyle w:val="CommentReference"/>
         </w:rPr>
-        <w:commentReference w:id="116"/>
+        <w:commentReference w:id="110"/>
       </w:r>
       <w:r>
         <w:rPr>
@@ -4098,7 +4035,7 @@
         </w:rPr>
         <w:t xml:space="preserve"> was the best way I saw fit to spend my spare time. </w:t>
       </w:r>
-      <w:commentRangeStart w:id="118"/>
+      <w:commentRangeStart w:id="111"/>
       <w:r>
         <w:rPr>
           <w:rFonts w:ascii="Segoe UI" w:eastAsia="Times New Roman" w:hAnsi="Segoe UI" w:cs="Segoe UI"/>
@@ -4107,24 +4044,15 @@
           <w:szCs w:val="24"/>
           <w:highlight w:val="yellow"/>
           <w:lang w:eastAsia="en-GB"/>
-          <w:rPrChange w:id="119" w:author="Matthew Smith" w:date="2021-03-07T01:22:00Z">
-            <w:rPr>
-              <w:rFonts w:ascii="Segoe UI" w:eastAsia="Times New Roman" w:hAnsi="Segoe UI" w:cs="Segoe UI"/>
-              <w:color w:val="24292E"/>
-              <w:sz w:val="24"/>
-              <w:szCs w:val="24"/>
-              <w:lang w:eastAsia="en-GB"/>
-            </w:rPr>
-          </w:rPrChange>
         </w:rPr>
         <w:t>With</w:t>
       </w:r>
-      <w:commentRangeEnd w:id="118"/>
+      <w:commentRangeEnd w:id="111"/>
       <w:r>
         <w:rPr>
           <w:rStyle w:val="CommentReference"/>
         </w:rPr>
-        <w:commentReference w:id="118"/>
+        <w:commentReference w:id="111"/>
       </w:r>
       <w:r>
         <w:rPr>
@@ -4134,15 +4062,6 @@
           <w:szCs w:val="24"/>
           <w:highlight w:val="yellow"/>
           <w:lang w:eastAsia="en-GB"/>
-          <w:rPrChange w:id="120" w:author="Matthew Smith" w:date="2021-03-07T01:22:00Z">
-            <w:rPr>
-              <w:rFonts w:ascii="Segoe UI" w:eastAsia="Times New Roman" w:hAnsi="Segoe UI" w:cs="Segoe UI"/>
-              <w:color w:val="24292E"/>
-              <w:sz w:val="24"/>
-              <w:szCs w:val="24"/>
-              <w:lang w:eastAsia="en-GB"/>
-            </w:rPr>
-          </w:rPrChange>
         </w:rPr>
         <w:t xml:space="preserve"> the maturing of the internet, especially social media sites such as Facebook and LinkedIn</w:t>
       </w:r>
@@ -4156,7 +4075,7 @@
         </w:rPr>
         <w:t xml:space="preserve">, it was easy to stay in touch with my loved ones and colleagues. All it took was a message, "I need your help!". I really appreciated my old colleagues forwarding me prospective job leads and helping me </w:t>
       </w:r>
-      <w:ins w:id="121" w:author="Matthew Smith" w:date="2021-03-07T01:22:00Z">
+      <w:ins w:id="112" w:author="Matthew Smith" w:date="2021-03-07T01:22:00Z">
         <w:r>
           <w:rPr>
             <w:rFonts w:ascii="Segoe UI" w:eastAsia="Times New Roman" w:hAnsi="Segoe UI" w:cs="Segoe UI"/>
@@ -4234,7 +4153,7 @@
         </w:rPr>
         <w:t xml:space="preserve">In the weeks that followed I became ever more desperate to find a job. I even made enquiries about my </w:t>
       </w:r>
-      <w:commentRangeStart w:id="122"/>
+      <w:commentRangeStart w:id="113"/>
       <w:r>
         <w:rPr>
           <w:rFonts w:ascii="Segoe UI" w:eastAsia="Times New Roman" w:hAnsi="Segoe UI" w:cs="Segoe UI"/>
@@ -4245,12 +4164,12 @@
         </w:rPr>
         <w:t xml:space="preserve">old job. </w:t>
       </w:r>
-      <w:commentRangeEnd w:id="122"/>
+      <w:commentRangeEnd w:id="113"/>
       <w:r>
         <w:rPr>
           <w:rStyle w:val="CommentReference"/>
         </w:rPr>
-        <w:commentReference w:id="122"/>
+        <w:commentReference w:id="113"/>
       </w:r>
       <w:r>
         <w:rPr>
@@ -4309,7 +4228,7 @@
         </w:rPr>
         <w:t xml:space="preserve"> home. The thought of being alone at this time would have been mentally challenging. One morning when I browsed </w:t>
       </w:r>
-      <w:del w:id="123" w:author="Matthew Smith" w:date="2021-03-07T01:24:00Z">
+      <w:del w:id="114" w:author="Matthew Smith" w:date="2021-03-07T01:24:00Z">
         <w:r>
           <w:rPr>
             <w:rFonts w:ascii="Segoe UI" w:eastAsia="Times New Roman" w:hAnsi="Segoe UI" w:cs="Segoe UI"/>
@@ -4331,7 +4250,7 @@
         </w:rPr>
         <w:t xml:space="preserve">LinkedIn a post stood out. It was posted by an old Australian colleague, not any old colleague. Mark was the reason I was a software tester. He employed me as a graduate back in 2003. The posting read, "Looking for UK test consultants who may want to be sponsored into fulltime employment in Australia.". I initially looked at the advert dismissively. "Live and work in Australia?! That's crazy.", </w:t>
       </w:r>
-      <w:commentRangeStart w:id="124"/>
+      <w:commentRangeStart w:id="115"/>
       <w:r>
         <w:rPr>
           <w:rFonts w:ascii="Segoe UI" w:eastAsia="Times New Roman" w:hAnsi="Segoe UI" w:cs="Segoe UI"/>
@@ -4342,12 +4261,12 @@
         </w:rPr>
         <w:t>I thought.</w:t>
       </w:r>
-      <w:commentRangeEnd w:id="124"/>
+      <w:commentRangeEnd w:id="115"/>
       <w:r>
         <w:rPr>
           <w:rStyle w:val="CommentReference"/>
         </w:rPr>
-        <w:commentReference w:id="124"/>
+        <w:commentReference w:id="115"/>
       </w:r>
     </w:p>
     <w:p>
@@ -4590,7 +4509,7 @@
         </w:rPr>
         <w:t>middle age</w:t>
       </w:r>
-      <w:ins w:id="125" w:author="Matthew Smith" w:date="2021-03-07T01:27:00Z">
+      <w:ins w:id="116" w:author="Matthew Smith" w:date="2021-03-07T01:27:00Z">
         <w:r>
           <w:rPr>
             <w:rFonts w:ascii="Segoe UI" w:eastAsia="Times New Roman" w:hAnsi="Segoe UI" w:cs="Segoe UI"/>
@@ -4613,7 +4532,7 @@
         </w:rPr>
         <w:t xml:space="preserve"> couple: He worked in the Midlands, she worked in Manchester. They owned a dog. Was I happy with a dog running around my house? I pondered </w:t>
       </w:r>
-      <w:ins w:id="126" w:author="Matthew Smith" w:date="2021-03-07T01:27:00Z">
+      <w:ins w:id="117" w:author="Matthew Smith" w:date="2021-03-07T01:27:00Z">
         <w:r>
           <w:rPr>
             <w:rFonts w:ascii="Segoe UI" w:eastAsia="Times New Roman" w:hAnsi="Segoe UI" w:cs="Segoe UI"/>
@@ -4635,7 +4554,7 @@
         </w:rPr>
         <w:t xml:space="preserve">and warmed to that idea </w:t>
       </w:r>
-      <w:del w:id="127" w:author="Matthew Smith" w:date="2021-03-07T01:27:00Z">
+      <w:del w:id="118" w:author="Matthew Smith" w:date="2021-03-07T01:27:00Z">
         <w:r>
           <w:rPr>
             <w:rFonts w:ascii="Segoe UI" w:eastAsia="Times New Roman" w:hAnsi="Segoe UI" w:cs="Segoe UI"/>
@@ -4647,7 +4566,7 @@
           <w:delText xml:space="preserve">too </w:delText>
         </w:r>
       </w:del>
-      <w:ins w:id="128" w:author="Matthew Smith" w:date="2021-03-07T01:27:00Z">
+      <w:ins w:id="119" w:author="Matthew Smith" w:date="2021-03-07T01:27:00Z">
         <w:r>
           <w:rPr>
             <w:rFonts w:ascii="Segoe UI" w:eastAsia="Times New Roman" w:hAnsi="Segoe UI" w:cs="Segoe UI"/>
@@ -4679,7 +4598,7 @@
         </w:rPr>
         <w:t xml:space="preserve">having met </w:t>
       </w:r>
-      <w:ins w:id="129" w:author="Matthew Smith" w:date="2021-03-07T01:27:00Z">
+      <w:ins w:id="120" w:author="Matthew Smith" w:date="2021-03-07T01:27:00Z">
         <w:r>
           <w:rPr>
             <w:rFonts w:ascii="Segoe UI" w:eastAsia="Times New Roman" w:hAnsi="Segoe UI" w:cs="Segoe UI"/>
@@ -4691,7 +4610,7 @@
           <w:t>one of them,</w:t>
         </w:r>
       </w:ins>
-      <w:ins w:id="130" w:author="Matthew Smith" w:date="2021-03-07T01:28:00Z">
+      <w:ins w:id="121" w:author="Matthew Smith" w:date="2021-03-07T01:28:00Z">
         <w:r>
           <w:rPr>
             <w:rFonts w:ascii="Segoe UI" w:eastAsia="Times New Roman" w:hAnsi="Segoe UI" w:cs="Segoe UI"/>
@@ -4713,7 +4632,7 @@
         </w:rPr>
         <w:t>the lady</w:t>
       </w:r>
-      <w:ins w:id="131" w:author="Matthew Smith" w:date="2021-03-07T01:28:00Z">
+      <w:ins w:id="122" w:author="Matthew Smith" w:date="2021-03-07T01:28:00Z">
         <w:r>
           <w:rPr>
             <w:rFonts w:ascii="Segoe UI" w:eastAsia="Times New Roman" w:hAnsi="Segoe UI" w:cs="Segoe UI"/>
@@ -4983,7 +4902,7 @@
         </w:rPr>
         <w:t xml:space="preserve">I have openings in Brisbane and Sydney at present. The company is very much in the mould of early days at </w:t>
       </w:r>
-      <w:commentRangeStart w:id="132"/>
+      <w:commentRangeStart w:id="123"/>
       <w:r>
         <w:rPr>
           <w:rFonts w:ascii="Segoe UI" w:eastAsia="Times New Roman" w:hAnsi="Segoe UI" w:cs="Segoe UI"/>
@@ -4993,12 +4912,12 @@
         </w:rPr>
         <w:t>Cresta</w:t>
       </w:r>
-      <w:commentRangeEnd w:id="132"/>
+      <w:commentRangeEnd w:id="123"/>
       <w:r>
         <w:rPr>
           <w:rStyle w:val="CommentReference"/>
         </w:rPr>
-        <w:commentReference w:id="132"/>
+        <w:commentReference w:id="123"/>
       </w:r>
       <w:r>
         <w:rPr>
@@ -5032,7 +4951,7 @@
         </w:rPr>
         <w:t xml:space="preserve">Prospects were splendid from a home rental perspective. The lovely couple wanted to move in within the next week. Unfortunately, it didn’t leave me with a great deal of time to move out, given it needed to be unfurnished. I had a few ideas, eBay being only one of them. Talking to my practically minded father being another. He suggested I should have a house-wares sale. I duly created a spreadsheet of all my </w:t>
       </w:r>
-      <w:del w:id="133" w:author="Matthew Smith" w:date="2021-03-07T01:29:00Z">
+      <w:del w:id="124" w:author="Matthew Smith" w:date="2021-03-07T01:29:00Z">
         <w:r>
           <w:rPr>
             <w:rFonts w:ascii="Segoe UI" w:eastAsia="Times New Roman" w:hAnsi="Segoe UI" w:cs="Segoe UI"/>
@@ -5044,7 +4963,7 @@
           <w:delText>posessions</w:delText>
         </w:r>
       </w:del>
-      <w:ins w:id="134" w:author="Matthew Smith" w:date="2021-03-07T01:29:00Z">
+      <w:ins w:id="125" w:author="Matthew Smith" w:date="2021-03-07T01:29:00Z">
         <w:r>
           <w:rPr>
             <w:rFonts w:ascii="Segoe UI" w:eastAsia="Times New Roman" w:hAnsi="Segoe UI" w:cs="Segoe UI"/>
@@ -5066,7 +4985,7 @@
         </w:rPr>
         <w:t xml:space="preserve"> (excluding my clothing) and emailed my close friends and family. The init</w:t>
       </w:r>
-      <w:ins w:id="135" w:author="Matthew Smith" w:date="2021-03-07T01:29:00Z">
+      <w:ins w:id="126" w:author="Matthew Smith" w:date="2021-03-07T01:29:00Z">
         <w:r>
           <w:rPr>
             <w:rFonts w:ascii="Segoe UI" w:eastAsia="Times New Roman" w:hAnsi="Segoe UI" w:cs="Segoe UI"/>
@@ -5256,7 +5175,7 @@
         <w:lastRenderedPageBreak/>
         <w:t>trails on the internet. He loved the internet in general, purely based on the obscene amount of knowledge it held. When it came to walking trails, the more obscure they were, the more excited Dave got about trying them. He even went as far as sourcing websites dedicated to unmapped walks in the Midlands. Given the time of year and the obscure country</w:t>
       </w:r>
-      <w:del w:id="136" w:author="Matthew Smith" w:date="2021-03-07T01:31:00Z">
+      <w:del w:id="127" w:author="Matthew Smith" w:date="2021-03-07T01:31:00Z">
         <w:r>
           <w:rPr>
             <w:rFonts w:ascii="Segoe UI" w:eastAsia="Times New Roman" w:hAnsi="Segoe UI" w:cs="Segoe UI"/>
@@ -5278,7 +5197,7 @@
         </w:rPr>
         <w:t>side trail</w:t>
       </w:r>
-      <w:ins w:id="137" w:author="Matthew Smith" w:date="2021-03-07T01:31:00Z">
+      <w:ins w:id="128" w:author="Matthew Smith" w:date="2021-03-07T01:31:00Z">
         <w:r>
           <w:rPr>
             <w:rFonts w:ascii="Segoe UI" w:eastAsia="Times New Roman" w:hAnsi="Segoe UI" w:cs="Segoe UI"/>
@@ -39522,7 +39441,7 @@
       </w:r>
     </w:p>
   </w:comment>
-  <w:comment w:id="97" w:author="Matthew Smith" w:date="2021-03-07T01:15:00Z" w:initials="MS">
+  <w:comment w:id="96" w:author="Matthew Smith" w:date="2021-03-07T01:15:00Z" w:initials="MS">
     <w:p>
       <w:pPr>
         <w:pStyle w:val="CommentText"/>
@@ -39551,7 +39470,7 @@
       </w:r>
     </w:p>
   </w:comment>
-  <w:comment w:id="101" w:author="Matthew Smith" w:date="2021-03-07T01:16:00Z" w:initials="MS">
+  <w:comment w:id="97" w:author="Matthew Smith" w:date="2021-03-07T01:16:00Z" w:initials="MS">
     <w:p>
       <w:pPr>
         <w:pStyle w:val="CommentText"/>
@@ -39572,7 +39491,7 @@
       <w:proofErr w:type="gramEnd"/>
     </w:p>
   </w:comment>
-  <w:comment w:id="103" w:author="Matthew Smith" w:date="2021-03-07T01:17:00Z" w:initials="MS">
+  <w:comment w:id="99" w:author="Matthew Smith" w:date="2021-03-07T01:17:00Z" w:initials="MS">
     <w:p>
       <w:pPr>
         <w:pStyle w:val="CommentText"/>
@@ -39588,7 +39507,7 @@
       </w:r>
     </w:p>
   </w:comment>
-  <w:comment w:id="104" w:author="Matthew Smith" w:date="2021-03-07T01:17:00Z" w:initials="MS">
+  <w:comment w:id="100" w:author="Matthew Smith" w:date="2021-03-07T01:17:00Z" w:initials="MS">
     <w:p>
       <w:pPr>
         <w:pStyle w:val="CommentText"/>
@@ -39604,7 +39523,7 @@
       </w:r>
     </w:p>
   </w:comment>
-  <w:comment w:id="113" w:author="Matthew Smith" w:date="2021-03-07T01:20:00Z" w:initials="MS">
+  <w:comment w:id="109" w:author="Matthew Smith" w:date="2021-03-07T01:20:00Z" w:initials="MS">
     <w:p>
       <w:pPr>
         <w:pStyle w:val="CommentText"/>
@@ -39620,7 +39539,7 @@
       </w:r>
     </w:p>
   </w:comment>
-  <w:comment w:id="116" w:author="Matthew Smith" w:date="2021-03-07T01:21:00Z" w:initials="MS">
+  <w:comment w:id="110" w:author="Matthew Smith" w:date="2021-03-07T01:21:00Z" w:initials="MS">
     <w:p>
       <w:pPr>
         <w:pStyle w:val="CommentText"/>
@@ -39636,7 +39555,7 @@
       </w:r>
     </w:p>
   </w:comment>
-  <w:comment w:id="118" w:author="Matthew Smith" w:date="2021-03-07T01:22:00Z" w:initials="MS">
+  <w:comment w:id="111" w:author="Matthew Smith" w:date="2021-03-07T01:22:00Z" w:initials="MS">
     <w:p>
       <w:pPr>
         <w:pStyle w:val="CommentText"/>
@@ -39660,7 +39579,7 @@
       </w:r>
     </w:p>
   </w:comment>
-  <w:comment w:id="122" w:author="Matthew Smith" w:date="2021-03-07T01:23:00Z" w:initials="MS">
+  <w:comment w:id="113" w:author="Matthew Smith" w:date="2021-03-07T01:23:00Z" w:initials="MS">
     <w:p>
       <w:pPr>
         <w:pStyle w:val="CommentText"/>
@@ -39676,7 +39595,7 @@
       </w:r>
     </w:p>
   </w:comment>
-  <w:comment w:id="124" w:author="Matthew Smith" w:date="2021-03-07T01:24:00Z" w:initials="MS">
+  <w:comment w:id="115" w:author="Matthew Smith" w:date="2021-03-07T01:24:00Z" w:initials="MS">
     <w:p>
       <w:pPr>
         <w:pStyle w:val="CommentText"/>
@@ -39692,7 +39611,7 @@
       </w:r>
     </w:p>
   </w:comment>
-  <w:comment w:id="132" w:author="Matthew Smith" w:date="2021-03-07T01:28:00Z" w:initials="MS">
+  <w:comment w:id="123" w:author="Matthew Smith" w:date="2021-03-07T01:28:00Z" w:initials="MS">
     <w:p>
       <w:pPr>
         <w:pStyle w:val="CommentText"/>
@@ -39743,13 +39662,13 @@
   <w15:commentEx w15:paraId="2D9F0051" w15:done="1"/>
   <w15:commentEx w15:paraId="5AC5B5C6" w15:done="1"/>
   <w15:commentEx w15:paraId="70A97A6D" w15:done="1"/>
-  <w15:commentEx w15:paraId="38675A2F" w15:done="0"/>
-  <w15:commentEx w15:paraId="44955D6D" w15:done="0"/>
-  <w15:commentEx w15:paraId="1E3291F3" w15:done="0"/>
-  <w15:commentEx w15:paraId="3F504CAC" w15:done="0"/>
-  <w15:commentEx w15:paraId="34496DFA" w15:done="0"/>
-  <w15:commentEx w15:paraId="724CC29A" w15:done="0"/>
-  <w15:commentEx w15:paraId="087BD108" w15:done="0"/>
+  <w15:commentEx w15:paraId="38675A2F" w15:done="1"/>
+  <w15:commentEx w15:paraId="44955D6D" w15:done="1"/>
+  <w15:commentEx w15:paraId="1E3291F3" w15:done="1"/>
+  <w15:commentEx w15:paraId="3F504CAC" w15:done="1"/>
+  <w15:commentEx w15:paraId="34496DFA" w15:done="1"/>
+  <w15:commentEx w15:paraId="724CC29A" w15:done="1"/>
+  <w15:commentEx w15:paraId="087BD108" w15:done="1"/>
   <w15:commentEx w15:paraId="33461784" w15:done="0"/>
   <w15:commentEx w15:paraId="5923AB04" w15:done="0"/>
 </w15:commentsEx>

</xml_diff>